<commit_message>
Updating docs and assets
</commit_message>
<xml_diff>
--- a/docs/PRÁCTICA 1. CREACIÓN DE UN JUEGO CON HTML5.docx
+++ b/docs/PRÁCTICA 1. CREACIÓN DE UN JUEGO CON HTML5.docx
@@ -3021,7 +3021,7 @@
           </mc:Choice>
           <mc:Fallback>
             <w:pict>
-              <v:oval w14:anchorId="5E074B2F" id="Elipse 40" o:spid="_x0000_s1026" style="position:absolute;margin-left:252.75pt;margin-top:68.1pt;width:88pt;height:80.25pt;z-index:251667456;visibility:visible;mso-wrap-style:square;mso-width-percent:0;mso-height-percent:0;mso-wrap-distance-left:9pt;mso-wrap-distance-top:0;mso-wrap-distance-right:9pt;mso-wrap-distance-bottom:0;mso-position-horizontal:absolute;mso-position-horizontal-relative:margin;mso-position-vertical:absolute;mso-position-vertical-relative:text;mso-width-percent:0;mso-height-percent:0;mso-width-relative:margin;mso-height-relative:margin;v-text-anchor:middle" o:gfxdata="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" filled="f" strokecolor="#3e8799 [2407]" strokeweight="4.5pt">
+              <v:oval w14:anchorId="08B842F8" id="Elipse 40" o:spid="_x0000_s1026" style="position:absolute;margin-left:252.75pt;margin-top:68.1pt;width:88pt;height:80.25pt;z-index:251667456;visibility:visible;mso-wrap-style:square;mso-width-percent:0;mso-height-percent:0;mso-wrap-distance-left:9pt;mso-wrap-distance-top:0;mso-wrap-distance-right:9pt;mso-wrap-distance-bottom:0;mso-position-horizontal:absolute;mso-position-horizontal-relative:margin;mso-position-vertical:absolute;mso-position-vertical-relative:text;mso-width-percent:0;mso-height-percent:0;mso-width-relative:margin;mso-height-relative:margin;v-text-anchor:middle" o:gfxdata="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" filled="f" strokecolor="#3e8799 [2407]" strokeweight="4.5pt">
                 <v:stroke joinstyle="miter"/>
                 <w10:wrap anchorx="margin"/>
               </v:oval>
@@ -3099,7 +3099,7 @@
           </mc:Choice>
           <mc:Fallback>
             <w:pict>
-              <v:rect w14:anchorId="3C18B67C" id="Rectángulo 32" o:spid="_x0000_s1026" style="position:absolute;margin-left:2in;margin-top:14.85pt;width:306.75pt;height:38.25pt;z-index:251662336;visibility:visible;mso-wrap-style:square;mso-wrap-distance-left:9pt;mso-wrap-distance-top:0;mso-wrap-distance-right:9pt;mso-wrap-distance-bottom:0;mso-position-horizontal:absolute;mso-position-horizontal-relative:margin;mso-position-vertical:absolute;mso-position-vertical-relative:text;v-text-anchor:middle" o:gfxdata="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" filled="f" strokecolor="#3e8799 [2407]" strokeweight="3pt">
+              <v:rect w14:anchorId="25B97EC0" id="Rectángulo 32" o:spid="_x0000_s1026" style="position:absolute;margin-left:2in;margin-top:14.85pt;width:306.75pt;height:38.25pt;z-index:251662336;visibility:visible;mso-wrap-style:square;mso-wrap-distance-left:9pt;mso-wrap-distance-top:0;mso-wrap-distance-right:9pt;mso-wrap-distance-bottom:0;mso-position-horizontal:absolute;mso-position-horizontal-relative:margin;mso-position-vertical:absolute;mso-position-vertical-relative:text;v-text-anchor:middle" o:gfxdata="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" filled="f" strokecolor="#3e8799 [2407]" strokeweight="3pt">
                 <w10:wrap anchorx="margin"/>
               </v:rect>
             </w:pict>
@@ -3172,7 +3172,7 @@
           </mc:Choice>
           <mc:Fallback>
             <w:pict>
-              <v:shapetype w14:anchorId="4496A2BD" id="_x0000_t32" coordsize="21600,21600" o:spt="32" o:oned="t" path="m,l21600,21600e" filled="f">
+              <v:shapetype w14:anchorId="62E32573" id="_x0000_t32" coordsize="21600,21600" o:spt="32" o:oned="t" path="m,l21600,21600e" filled="f">
                 <v:path arrowok="t" fillok="f" o:connecttype="none"/>
                 <o:lock v:ext="edit" shapetype="t"/>
               </v:shapetype>
@@ -3541,7 +3541,7 @@
           </mc:Choice>
           <mc:Fallback>
             <w:pict>
-              <v:shape w14:anchorId="4BAF0769" id="Conector recto de flecha 42" o:spid="_x0000_s1026" type="#_x0000_t32" style="position:absolute;margin-left:75.75pt;margin-top:127.2pt;width:78pt;height:3.6pt;flip:x y;z-index:251673600;visibility:visible;mso-wrap-style:square;mso-width-percent:0;mso-height-percent:0;mso-wrap-distance-left:9pt;mso-wrap-distance-top:0;mso-wrap-distance-right:9pt;mso-wrap-distance-bottom:0;mso-position-horizontal:absolute;mso-position-horizontal-relative:text;mso-position-vertical:absolute;mso-position-vertical-relative:text;mso-width-percent:0;mso-height-percent:0;mso-width-relative:margin;mso-height-relative:margin" o:gfxdata="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" strokecolor="#61adbf [3207]" strokeweight="3pt">
+              <v:shape w14:anchorId="159EB1E5" id="Conector recto de flecha 42" o:spid="_x0000_s1026" type="#_x0000_t32" style="position:absolute;margin-left:75.75pt;margin-top:127.2pt;width:78pt;height:3.6pt;flip:x y;z-index:251673600;visibility:visible;mso-wrap-style:square;mso-width-percent:0;mso-height-percent:0;mso-wrap-distance-left:9pt;mso-wrap-distance-top:0;mso-wrap-distance-right:9pt;mso-wrap-distance-bottom:0;mso-position-horizontal:absolute;mso-position-horizontal-relative:text;mso-position-vertical:absolute;mso-position-vertical-relative:text;mso-width-percent:0;mso-height-percent:0;mso-width-relative:margin;mso-height-relative:margin" o:gfxdata="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" strokecolor="#61adbf [3207]" strokeweight="3pt">
                 <v:stroke endarrow="block" joinstyle="miter"/>
               </v:shape>
             </w:pict>
@@ -3623,7 +3623,7 @@
           </mc:Choice>
           <mc:Fallback>
             <w:pict>
-              <v:oval w14:anchorId="4AA39C87" id="Elipse 43" o:spid="_x0000_s1026" style="position:absolute;margin-left:152.25pt;margin-top:87.5pt;width:100.5pt;height:80.25pt;z-index:251674624;visibility:visible;mso-wrap-style:square;mso-width-percent:0;mso-height-percent:0;mso-wrap-distance-left:9pt;mso-wrap-distance-top:0;mso-wrap-distance-right:9pt;mso-wrap-distance-bottom:0;mso-position-horizontal:absolute;mso-position-horizontal-relative:margin;mso-position-vertical:absolute;mso-position-vertical-relative:text;mso-width-percent:0;mso-height-percent:0;mso-width-relative:margin;mso-height-relative:margin;v-text-anchor:middle" o:gfxdata="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" filled="f" strokecolor="#3e8799 [2407]" strokeweight="4.5pt">
+              <v:oval w14:anchorId="3E6F8D24" id="Elipse 43" o:spid="_x0000_s1026" style="position:absolute;margin-left:152.25pt;margin-top:87.5pt;width:100.5pt;height:80.25pt;z-index:251674624;visibility:visible;mso-wrap-style:square;mso-width-percent:0;mso-height-percent:0;mso-wrap-distance-left:9pt;mso-wrap-distance-top:0;mso-wrap-distance-right:9pt;mso-wrap-distance-bottom:0;mso-position-horizontal:absolute;mso-position-horizontal-relative:margin;mso-position-vertical:absolute;mso-position-vertical-relative:text;mso-width-percent:0;mso-height-percent:0;mso-width-relative:margin;mso-height-relative:margin;v-text-anchor:middle" o:gfxdata="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" filled="f" strokecolor="#3e8799 [2407]" strokeweight="4.5pt">
                 <v:stroke joinstyle="miter"/>
                 <w10:wrap anchorx="margin"/>
               </v:oval>
@@ -3830,7 +3830,7 @@
           </mc:Choice>
           <mc:Fallback>
             <w:pict>
-              <v:shape w14:anchorId="1F16287B" id="Conector recto de flecha 39" o:spid="_x0000_s1026" type="#_x0000_t32" style="position:absolute;margin-left:74.25pt;margin-top:70.4pt;width:178.5pt;height:3.6pt;flip:x y;z-index:251666432;visibility:visible;mso-wrap-style:square;mso-width-percent:0;mso-height-percent:0;mso-wrap-distance-left:9pt;mso-wrap-distance-top:0;mso-wrap-distance-right:9pt;mso-wrap-distance-bottom:0;mso-position-horizontal:absolute;mso-position-horizontal-relative:text;mso-position-vertical:absolute;mso-position-vertical-relative:text;mso-width-percent:0;mso-height-percent:0;mso-width-relative:margin;mso-height-relative:margin" o:gfxdata="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" strokecolor="#61adbf [3207]" strokeweight="3pt">
+              <v:shape w14:anchorId="36970D02" id="Conector recto de flecha 39" o:spid="_x0000_s1026" type="#_x0000_t32" style="position:absolute;margin-left:74.25pt;margin-top:70.4pt;width:178.5pt;height:3.6pt;flip:x y;z-index:251666432;visibility:visible;mso-wrap-style:square;mso-width-percent:0;mso-height-percent:0;mso-wrap-distance-left:9pt;mso-wrap-distance-top:0;mso-wrap-distance-right:9pt;mso-wrap-distance-bottom:0;mso-position-horizontal:absolute;mso-position-horizontal-relative:text;mso-position-vertical:absolute;mso-position-vertical-relative:text;mso-width-percent:0;mso-height-percent:0;mso-width-relative:margin;mso-height-relative:margin" o:gfxdata="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" strokecolor="#61adbf [3207]" strokeweight="3pt">
                 <v:stroke endarrow="block" joinstyle="miter"/>
               </v:shape>
             </w:pict>
@@ -4551,7 +4551,7 @@
           </mc:Choice>
           <mc:Fallback>
             <w:pict>
-              <v:shape w14:anchorId="7EC1B344" id="Conector recto de flecha 50" o:spid="_x0000_s1026" type="#_x0000_t32" style="position:absolute;margin-left:67.5pt;margin-top:24.15pt;width:148.5pt;height:3.6pt;flip:x;z-index:251681792;visibility:visible;mso-wrap-style:square;mso-width-percent:0;mso-height-percent:0;mso-wrap-distance-left:9pt;mso-wrap-distance-top:0;mso-wrap-distance-right:9pt;mso-wrap-distance-bottom:0;mso-position-horizontal:absolute;mso-position-horizontal-relative:text;mso-position-vertical:absolute;mso-position-vertical-relative:text;mso-width-percent:0;mso-height-percent:0;mso-width-relative:margin;mso-height-relative:margin" o:gfxdata="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" strokecolor="#61adbf [3207]" strokeweight="3pt">
+              <v:shape w14:anchorId="5E241DEA" id="Conector recto de flecha 50" o:spid="_x0000_s1026" type="#_x0000_t32" style="position:absolute;margin-left:67.5pt;margin-top:24.15pt;width:148.5pt;height:3.6pt;flip:x;z-index:251681792;visibility:visible;mso-wrap-style:square;mso-width-percent:0;mso-height-percent:0;mso-wrap-distance-left:9pt;mso-wrap-distance-top:0;mso-wrap-distance-right:9pt;mso-wrap-distance-bottom:0;mso-position-horizontal:absolute;mso-position-horizontal-relative:text;mso-position-vertical:absolute;mso-position-vertical-relative:text;mso-width-percent:0;mso-height-percent:0;mso-width-relative:margin;mso-height-relative:margin" o:gfxdata="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" strokecolor="#61adbf [3207]" strokeweight="3pt">
                 <v:stroke endarrow="block" joinstyle="miter"/>
               </v:shape>
             </w:pict>
@@ -4630,7 +4630,7 @@
           </mc:Choice>
           <mc:Fallback>
             <w:pict>
-              <v:rect w14:anchorId="5F0BA3D2" id="Rectángulo 49" o:spid="_x0000_s1026" style="position:absolute;margin-left:3in;margin-top:3.3pt;width:112.5pt;height:38.25pt;z-index:251680768;visibility:visible;mso-wrap-style:square;mso-width-percent:0;mso-wrap-distance-left:9pt;mso-wrap-distance-top:0;mso-wrap-distance-right:9pt;mso-wrap-distance-bottom:0;mso-position-horizontal:absolute;mso-position-horizontal-relative:margin;mso-position-vertical:absolute;mso-position-vertical-relative:text;mso-width-percent:0;mso-width-relative:margin;v-text-anchor:middle" o:gfxdata="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" filled="f" strokecolor="#3e8799 [2407]" strokeweight="3pt">
+              <v:rect w14:anchorId="1914D0DC" id="Rectángulo 49" o:spid="_x0000_s1026" style="position:absolute;margin-left:3in;margin-top:3.3pt;width:112.5pt;height:38.25pt;z-index:251680768;visibility:visible;mso-wrap-style:square;mso-width-percent:0;mso-wrap-distance-left:9pt;mso-wrap-distance-top:0;mso-wrap-distance-right:9pt;mso-wrap-distance-bottom:0;mso-position-horizontal:absolute;mso-position-horizontal-relative:margin;mso-position-vertical:absolute;mso-position-vertical-relative:text;mso-width-percent:0;mso-width-relative:margin;v-text-anchor:middle" o:gfxdata="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" filled="f" strokecolor="#3e8799 [2407]" strokeweight="3pt">
                 <w10:wrap anchorx="margin"/>
               </v:rect>
             </w:pict>
@@ -5200,7 +5200,7 @@
           </mc:Choice>
           <mc:Fallback>
             <w:pict>
-              <v:rect w14:anchorId="605FFAEA" id="Rectángulo 59" o:spid="_x0000_s1026" style="position:absolute;margin-left:289.5pt;margin-top:22.65pt;width:52.5pt;height:46.5pt;z-index:251693056;visibility:visible;mso-wrap-style:square;mso-width-percent:0;mso-height-percent:0;mso-wrap-distance-left:9pt;mso-wrap-distance-top:0;mso-wrap-distance-right:9pt;mso-wrap-distance-bottom:0;mso-position-horizontal:absolute;mso-position-horizontal-relative:margin;mso-position-vertical:absolute;mso-position-vertical-relative:text;mso-width-percent:0;mso-height-percent:0;mso-width-relative:margin;mso-height-relative:margin;v-text-anchor:middle" o:gfxdata="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" filled="f" strokecolor="#3e8799 [2407]" strokeweight="3pt">
+              <v:rect w14:anchorId="406E6E54" id="Rectángulo 59" o:spid="_x0000_s1026" style="position:absolute;margin-left:289.5pt;margin-top:22.65pt;width:52.5pt;height:46.5pt;z-index:251693056;visibility:visible;mso-wrap-style:square;mso-width-percent:0;mso-height-percent:0;mso-wrap-distance-left:9pt;mso-wrap-distance-top:0;mso-wrap-distance-right:9pt;mso-wrap-distance-bottom:0;mso-position-horizontal:absolute;mso-position-horizontal-relative:margin;mso-position-vertical:absolute;mso-position-vertical-relative:text;mso-width-percent:0;mso-height-percent:0;mso-width-relative:margin;mso-height-relative:margin;v-text-anchor:middle" o:gfxdata="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" filled="f" strokecolor="#3e8799 [2407]" strokeweight="3pt">
                 <w10:wrap anchorx="margin"/>
               </v:rect>
             </w:pict>
@@ -5286,7 +5286,7 @@
           </mc:Choice>
           <mc:Fallback>
             <w:pict>
-              <v:rect w14:anchorId="65DA8289" id="Rectángulo 58" o:spid="_x0000_s1026" style="position:absolute;margin-left:235.5pt;margin-top:22.65pt;width:52.5pt;height:46.5pt;z-index:251692032;visibility:visible;mso-wrap-style:square;mso-width-percent:0;mso-height-percent:0;mso-wrap-distance-left:9pt;mso-wrap-distance-top:0;mso-wrap-distance-right:9pt;mso-wrap-distance-bottom:0;mso-position-horizontal:absolute;mso-position-horizontal-relative:margin;mso-position-vertical:absolute;mso-position-vertical-relative:text;mso-width-percent:0;mso-height-percent:0;mso-width-relative:margin;mso-height-relative:margin;v-text-anchor:middle" o:gfxdata="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" filled="f" strokecolor="#3e8799 [2407]" strokeweight="3pt">
+              <v:rect w14:anchorId="6725E810" id="Rectángulo 58" o:spid="_x0000_s1026" style="position:absolute;margin-left:235.5pt;margin-top:22.65pt;width:52.5pt;height:46.5pt;z-index:251692032;visibility:visible;mso-wrap-style:square;mso-width-percent:0;mso-height-percent:0;mso-wrap-distance-left:9pt;mso-wrap-distance-top:0;mso-wrap-distance-right:9pt;mso-wrap-distance-bottom:0;mso-position-horizontal:absolute;mso-position-horizontal-relative:margin;mso-position-vertical:absolute;mso-position-vertical-relative:text;mso-width-percent:0;mso-height-percent:0;mso-width-relative:margin;mso-height-relative:margin;v-text-anchor:middle" o:gfxdata="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" filled="f" strokecolor="#3e8799 [2407]" strokeweight="3pt">
                 <w10:wrap anchorx="margin"/>
               </v:rect>
             </w:pict>
@@ -5372,7 +5372,7 @@
           </mc:Choice>
           <mc:Fallback>
             <w:pict>
-              <v:rect w14:anchorId="047C7853" id="Rectángulo 57" o:spid="_x0000_s1026" style="position:absolute;margin-left:181.5pt;margin-top:23.2pt;width:52.5pt;height:46.5pt;z-index:251689984;visibility:visible;mso-wrap-style:square;mso-width-percent:0;mso-height-percent:0;mso-wrap-distance-left:9pt;mso-wrap-distance-top:0;mso-wrap-distance-right:9pt;mso-wrap-distance-bottom:0;mso-position-horizontal:absolute;mso-position-horizontal-relative:margin;mso-position-vertical:absolute;mso-position-vertical-relative:text;mso-width-percent:0;mso-height-percent:0;mso-width-relative:margin;mso-height-relative:margin;v-text-anchor:middle" o:gfxdata="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" filled="f" strokecolor="#3e8799 [2407]" strokeweight="3pt">
+              <v:rect w14:anchorId="4EC364F7" id="Rectángulo 57" o:spid="_x0000_s1026" style="position:absolute;margin-left:181.5pt;margin-top:23.2pt;width:52.5pt;height:46.5pt;z-index:251689984;visibility:visible;mso-wrap-style:square;mso-width-percent:0;mso-height-percent:0;mso-wrap-distance-left:9pt;mso-wrap-distance-top:0;mso-wrap-distance-right:9pt;mso-wrap-distance-bottom:0;mso-position-horizontal:absolute;mso-position-horizontal-relative:margin;mso-position-vertical:absolute;mso-position-vertical-relative:text;mso-width-percent:0;mso-height-percent:0;mso-width-relative:margin;mso-height-relative:margin;v-text-anchor:middle" o:gfxdata="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" filled="f" strokecolor="#3e8799 [2407]" strokeweight="3pt">
                 <w10:wrap anchorx="margin"/>
               </v:rect>
             </w:pict>
@@ -5458,7 +5458,7 @@
           </mc:Choice>
           <mc:Fallback>
             <w:pict>
-              <v:rect w14:anchorId="25F91415" id="Rectángulo 54" o:spid="_x0000_s1026" style="position:absolute;margin-left:127.5pt;margin-top:23.2pt;width:52.5pt;height:46.5pt;z-index:251685888;visibility:visible;mso-wrap-style:square;mso-width-percent:0;mso-height-percent:0;mso-wrap-distance-left:9pt;mso-wrap-distance-top:0;mso-wrap-distance-right:9pt;mso-wrap-distance-bottom:0;mso-position-horizontal:absolute;mso-position-horizontal-relative:margin;mso-position-vertical:absolute;mso-position-vertical-relative:text;mso-width-percent:0;mso-height-percent:0;mso-width-relative:margin;mso-height-relative:margin;v-text-anchor:middle" o:gfxdata="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" filled="f" strokecolor="#3e8799 [2407]" strokeweight="3pt">
+              <v:rect w14:anchorId="1EE838BC" id="Rectángulo 54" o:spid="_x0000_s1026" style="position:absolute;margin-left:127.5pt;margin-top:23.2pt;width:52.5pt;height:46.5pt;z-index:251685888;visibility:visible;mso-wrap-style:square;mso-width-percent:0;mso-height-percent:0;mso-wrap-distance-left:9pt;mso-wrap-distance-top:0;mso-wrap-distance-right:9pt;mso-wrap-distance-bottom:0;mso-position-horizontal:absolute;mso-position-horizontal-relative:margin;mso-position-vertical:absolute;mso-position-vertical-relative:text;mso-width-percent:0;mso-height-percent:0;mso-width-relative:margin;mso-height-relative:margin;v-text-anchor:middle" o:gfxdata="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" filled="f" strokecolor="#3e8799 [2407]" strokeweight="3pt">
                 <w10:wrap anchorx="margin"/>
               </v:rect>
             </w:pict>
@@ -5543,7 +5543,7 @@
           </mc:Choice>
           <mc:Fallback>
             <w:pict>
-              <v:shape w14:anchorId="63A760BC" id="Conector recto de flecha 55" o:spid="_x0000_s1026" type="#_x0000_t32" style="position:absolute;margin-left:78.75pt;margin-top:7.85pt;width:47.25pt;height:3.6pt;flip:x y;z-index:251686912;visibility:visible;mso-wrap-style:square;mso-width-percent:0;mso-height-percent:0;mso-wrap-distance-left:9pt;mso-wrap-distance-top:0;mso-wrap-distance-right:9pt;mso-wrap-distance-bottom:0;mso-position-horizontal:absolute;mso-position-horizontal-relative:text;mso-position-vertical:absolute;mso-position-vertical-relative:text;mso-width-percent:0;mso-height-percent:0;mso-width-relative:margin;mso-height-relative:margin" o:gfxdata="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" strokecolor="#61adbf [3207]" strokeweight="3pt">
+              <v:shape w14:anchorId="3B46BD51" id="Conector recto de flecha 55" o:spid="_x0000_s1026" type="#_x0000_t32" style="position:absolute;margin-left:78.75pt;margin-top:7.85pt;width:47.25pt;height:3.6pt;flip:x y;z-index:251686912;visibility:visible;mso-wrap-style:square;mso-width-percent:0;mso-height-percent:0;mso-wrap-distance-left:9pt;mso-wrap-distance-top:0;mso-wrap-distance-right:9pt;mso-wrap-distance-bottom:0;mso-position-horizontal:absolute;mso-position-horizontal-relative:text;mso-position-vertical:absolute;mso-position-vertical-relative:text;mso-width-percent:0;mso-height-percent:0;mso-width-relative:margin;mso-height-relative:margin" o:gfxdata="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" strokecolor="#61adbf [3207]" strokeweight="3pt">
                 <v:stroke endarrow="block" joinstyle="miter"/>
               </v:shape>
             </w:pict>
@@ -6469,7 +6469,7 @@
           </mc:Choice>
           <mc:Fallback>
             <w:pict>
-              <v:rect w14:anchorId="0FF3170D" id="Rectángulo 199" o:spid="_x0000_s1026" style="position:absolute;margin-left:99pt;margin-top:28.75pt;width:399pt;height:187.5pt;z-index:251708416;visibility:visible;mso-wrap-style:square;mso-width-percent:0;mso-height-percent:0;mso-wrap-distance-left:9pt;mso-wrap-distance-top:0;mso-wrap-distance-right:9pt;mso-wrap-distance-bottom:0;mso-position-horizontal:absolute;mso-position-horizontal-relative:margin;mso-position-vertical:absolute;mso-position-vertical-relative:text;mso-width-percent:0;mso-height-percent:0;mso-width-relative:margin;mso-height-relative:margin;v-text-anchor:middle" o:gfxdata="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" filled="f" strokecolor="#3e8799 [2407]" strokeweight="3pt">
+              <v:rect w14:anchorId="539968F8" id="Rectángulo 199" o:spid="_x0000_s1026" style="position:absolute;margin-left:99pt;margin-top:28.75pt;width:399pt;height:187.5pt;z-index:251708416;visibility:visible;mso-wrap-style:square;mso-width-percent:0;mso-height-percent:0;mso-wrap-distance-left:9pt;mso-wrap-distance-top:0;mso-wrap-distance-right:9pt;mso-wrap-distance-bottom:0;mso-position-horizontal:absolute;mso-position-horizontal-relative:margin;mso-position-vertical:absolute;mso-position-vertical-relative:text;mso-width-percent:0;mso-height-percent:0;mso-width-relative:margin;mso-height-relative:margin;v-text-anchor:middle" o:gfxdata="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" filled="f" strokecolor="#3e8799 [2407]" strokeweight="3pt">
                 <w10:wrap anchorx="margin"/>
               </v:rect>
             </w:pict>
@@ -6770,7 +6770,7 @@
           </mc:Choice>
           <mc:Fallback>
             <w:pict>
-              <v:rect w14:anchorId="2617092E" id="Rectángulo 195" o:spid="_x0000_s1026" style="position:absolute;margin-left:135.75pt;margin-top:114.25pt;width:48pt;height:78pt;z-index:251702272;visibility:visible;mso-wrap-style:square;mso-width-percent:0;mso-height-percent:0;mso-wrap-distance-left:9pt;mso-wrap-distance-top:0;mso-wrap-distance-right:9pt;mso-wrap-distance-bottom:0;mso-position-horizontal:absolute;mso-position-horizontal-relative:margin;mso-position-vertical:absolute;mso-position-vertical-relative:text;mso-width-percent:0;mso-height-percent:0;mso-width-relative:margin;mso-height-relative:margin;v-text-anchor:middle" o:gfxdata="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" filled="f" strokecolor="#3e8799 [2407]" strokeweight="3pt">
+              <v:rect w14:anchorId="1408FB82" id="Rectángulo 195" o:spid="_x0000_s1026" style="position:absolute;margin-left:135.75pt;margin-top:114.25pt;width:48pt;height:78pt;z-index:251702272;visibility:visible;mso-wrap-style:square;mso-width-percent:0;mso-height-percent:0;mso-wrap-distance-left:9pt;mso-wrap-distance-top:0;mso-wrap-distance-right:9pt;mso-wrap-distance-bottom:0;mso-position-horizontal:absolute;mso-position-horizontal-relative:margin;mso-position-vertical:absolute;mso-position-vertical-relative:text;mso-width-percent:0;mso-height-percent:0;mso-width-relative:margin;mso-height-relative:margin;v-text-anchor:middle" o:gfxdata="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" filled="f" strokecolor="#3e8799 [2407]" strokeweight="3pt">
                 <w10:wrap anchorx="margin"/>
               </v:rect>
             </w:pict>
@@ -6846,7 +6846,7 @@
           </mc:Choice>
           <mc:Fallback>
             <w:pict>
-              <v:shape w14:anchorId="38C144F6" id="Conector recto de flecha 200" o:spid="_x0000_s1026" type="#_x0000_t32" style="position:absolute;margin-left:65.25pt;margin-top:129.25pt;width:69pt;height:25.5pt;flip:x y;z-index:251710464;visibility:visible;mso-wrap-style:square;mso-width-percent:0;mso-height-percent:0;mso-wrap-distance-left:9pt;mso-wrap-distance-top:0;mso-wrap-distance-right:9pt;mso-wrap-distance-bottom:0;mso-position-horizontal:absolute;mso-position-horizontal-relative:margin;mso-position-vertical:absolute;mso-position-vertical-relative:text;mso-width-percent:0;mso-height-percent:0;mso-width-relative:margin;mso-height-relative:margin" o:gfxdata="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" strokecolor="#61adbf [3207]" strokeweight="3pt">
+              <v:shape w14:anchorId="24C0656F" id="Conector recto de flecha 200" o:spid="_x0000_s1026" type="#_x0000_t32" style="position:absolute;margin-left:65.25pt;margin-top:129.25pt;width:69pt;height:25.5pt;flip:x y;z-index:251710464;visibility:visible;mso-wrap-style:square;mso-width-percent:0;mso-height-percent:0;mso-wrap-distance-left:9pt;mso-wrap-distance-top:0;mso-wrap-distance-right:9pt;mso-wrap-distance-bottom:0;mso-position-horizontal:absolute;mso-position-horizontal-relative:margin;mso-position-vertical:absolute;mso-position-vertical-relative:text;mso-width-percent:0;mso-height-percent:0;mso-width-relative:margin;mso-height-relative:margin" o:gfxdata="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" strokecolor="#61adbf [3207]" strokeweight="3pt">
                 <v:stroke endarrow="block" joinstyle="miter"/>
                 <w10:wrap anchorx="margin"/>
               </v:shape>
@@ -7078,7 +7078,7 @@
           </mc:Choice>
           <mc:Fallback>
             <w:pict>
-              <v:shape w14:anchorId="26A0123B" id="Conector recto de flecha 196" o:spid="_x0000_s1026" type="#_x0000_t32" style="position:absolute;margin-left:65.2pt;margin-top:.35pt;width:33.75pt;height:3.6pt;flip:x;z-index:251703296;visibility:visible;mso-wrap-style:square;mso-width-percent:0;mso-height-percent:0;mso-wrap-distance-left:9pt;mso-wrap-distance-top:0;mso-wrap-distance-right:9pt;mso-wrap-distance-bottom:0;mso-position-horizontal:absolute;mso-position-horizontal-relative:margin;mso-position-vertical:absolute;mso-position-vertical-relative:text;mso-width-percent:0;mso-height-percent:0;mso-width-relative:margin;mso-height-relative:margin" o:gfxdata="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" strokecolor="#61adbf [3207]" strokeweight="3pt">
+              <v:shape w14:anchorId="3CA775D7" id="Conector recto de flecha 196" o:spid="_x0000_s1026" type="#_x0000_t32" style="position:absolute;margin-left:65.2pt;margin-top:.35pt;width:33.75pt;height:3.6pt;flip:x;z-index:251703296;visibility:visible;mso-wrap-style:square;mso-width-percent:0;mso-height-percent:0;mso-wrap-distance-left:9pt;mso-wrap-distance-top:0;mso-wrap-distance-right:9pt;mso-wrap-distance-bottom:0;mso-position-horizontal:absolute;mso-position-horizontal-relative:margin;mso-position-vertical:absolute;mso-position-vertical-relative:text;mso-width-percent:0;mso-height-percent:0;mso-width-relative:margin;mso-height-relative:margin" o:gfxdata="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" strokecolor="#61adbf [3207]" strokeweight="3pt">
                 <v:stroke endarrow="block" joinstyle="miter"/>
                 <w10:wrap anchorx="margin"/>
               </v:shape>
@@ -7309,7 +7309,7 @@
           </mc:Choice>
           <mc:Fallback>
             <w:pict>
-              <v:rect w14:anchorId="61CE3B6F" id="Rectángulo 198" o:spid="_x0000_s1026" style="position:absolute;margin-left:120pt;margin-top:30.8pt;width:378.75pt;height:91.5pt;z-index:251706368;visibility:visible;mso-wrap-style:square;mso-width-percent:0;mso-height-percent:0;mso-wrap-distance-left:9pt;mso-wrap-distance-top:0;mso-wrap-distance-right:9pt;mso-wrap-distance-bottom:0;mso-position-horizontal:absolute;mso-position-horizontal-relative:margin;mso-position-vertical:absolute;mso-position-vertical-relative:text;mso-width-percent:0;mso-height-percent:0;mso-width-relative:margin;mso-height-relative:margin;v-text-anchor:middle" o:gfxdata="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" filled="f" strokecolor="#3e8799 [2407]" strokeweight="3pt">
+              <v:rect w14:anchorId="17E2FFA5" id="Rectángulo 198" o:spid="_x0000_s1026" style="position:absolute;margin-left:120pt;margin-top:30.8pt;width:378.75pt;height:91.5pt;z-index:251706368;visibility:visible;mso-wrap-style:square;mso-width-percent:0;mso-height-percent:0;mso-wrap-distance-left:9pt;mso-wrap-distance-top:0;mso-wrap-distance-right:9pt;mso-wrap-distance-bottom:0;mso-position-horizontal:absolute;mso-position-horizontal-relative:margin;mso-position-vertical:absolute;mso-position-vertical-relative:text;mso-width-percent:0;mso-height-percent:0;mso-width-relative:margin;mso-height-relative:margin;v-text-anchor:middle" o:gfxdata="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" filled="f" strokecolor="#3e8799 [2407]" strokeweight="3pt">
                 <w10:wrap anchorx="margin"/>
               </v:rect>
             </w:pict>
@@ -7526,7 +7526,7 @@
           </mc:Choice>
           <mc:Fallback>
             <w:pict>
-              <v:shape w14:anchorId="737DA05D" id="Conector recto de flecha 201" o:spid="_x0000_s1026" type="#_x0000_t32" style="position:absolute;margin-left:62.95pt;margin-top:12.15pt;width:54.75pt;height:12pt;flip:x y;z-index:251712512;visibility:visible;mso-wrap-style:square;mso-width-percent:0;mso-height-percent:0;mso-wrap-distance-left:9pt;mso-wrap-distance-top:0;mso-wrap-distance-right:9pt;mso-wrap-distance-bottom:0;mso-position-horizontal:absolute;mso-position-horizontal-relative:margin;mso-position-vertical:absolute;mso-position-vertical-relative:text;mso-width-percent:0;mso-height-percent:0;mso-width-relative:margin;mso-height-relative:margin" o:gfxdata="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" strokecolor="#61adbf [3207]" strokeweight="3pt">
+              <v:shape w14:anchorId="2726E866" id="Conector recto de flecha 201" o:spid="_x0000_s1026" type="#_x0000_t32" style="position:absolute;margin-left:62.95pt;margin-top:12.15pt;width:54.75pt;height:12pt;flip:x y;z-index:251712512;visibility:visible;mso-wrap-style:square;mso-width-percent:0;mso-height-percent:0;mso-wrap-distance-left:9pt;mso-wrap-distance-top:0;mso-wrap-distance-right:9pt;mso-wrap-distance-bottom:0;mso-position-horizontal:absolute;mso-position-horizontal-relative:margin;mso-position-vertical:absolute;mso-position-vertical-relative:text;mso-width-percent:0;mso-height-percent:0;mso-width-relative:margin;mso-height-relative:margin" o:gfxdata="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" strokecolor="#61adbf [3207]" strokeweight="3pt">
                 <v:stroke endarrow="block" joinstyle="miter"/>
                 <w10:wrap anchorx="margin"/>
               </v:shape>
@@ -9934,7 +9934,7 @@
           </mc:Choice>
           <mc:Fallback>
             <w:pict>
-              <v:shape w14:anchorId="34659412" id="Conector recto de flecha 218" o:spid="_x0000_s1026" type="#_x0000_t32" style="position:absolute;margin-left:165pt;margin-top:84.65pt;width:81pt;height:0;z-index:251738112;visibility:visible;mso-wrap-style:square;mso-wrap-distance-left:9pt;mso-wrap-distance-top:0;mso-wrap-distance-right:9pt;mso-wrap-distance-bottom:0;mso-position-horizontal:absolute;mso-position-horizontal-relative:text;mso-position-vertical:absolute;mso-position-vertical-relative:text" o:gfxdata="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" strokecolor="black [3200]" strokeweight=".5pt">
+              <v:shape w14:anchorId="4ECD07C1" id="Conector recto de flecha 218" o:spid="_x0000_s1026" type="#_x0000_t32" style="position:absolute;margin-left:165pt;margin-top:84.65pt;width:81pt;height:0;z-index:251738112;visibility:visible;mso-wrap-style:square;mso-wrap-distance-left:9pt;mso-wrap-distance-top:0;mso-wrap-distance-right:9pt;mso-wrap-distance-bottom:0;mso-position-horizontal:absolute;mso-position-horizontal-relative:text;mso-position-vertical:absolute;mso-position-vertical-relative:text" o:gfxdata="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" strokecolor="black [3200]" strokeweight=".5pt">
                 <v:stroke endarrow="block" joinstyle="miter"/>
               </v:shape>
             </w:pict>
@@ -15179,8 +15179,8 @@
     <w:rsidRoot w:val="0039130B"/>
     <w:rsid w:val="0039130B"/>
     <w:rsid w:val="0041505F"/>
+    <w:rsid w:val="006A2A80"/>
     <w:rsid w:val="00990490"/>
-    <w:rsid w:val="00AA7BE9"/>
     <w:rsid w:val="00C9390F"/>
     <w:rsid w:val="00E83886"/>
     <w:rsid w:val="00EA6BC2"/>
@@ -15936,7 +15936,7 @@
 </file>
 
 <file path=customXml/itemProps3.xml><?xml version="1.0" encoding="utf-8"?>
-<ds:datastoreItem xmlns:ds="http://schemas.openxmlformats.org/officeDocument/2006/customXml" ds:itemID="{10EAD0C4-366C-4123-88B0-559621347D44}">
+<ds:datastoreItem xmlns:ds="http://schemas.openxmlformats.org/officeDocument/2006/customXml" ds:itemID="{8AA139DF-CD7D-4051-8714-81F2A5E57247}">
   <ds:schemaRefs>
     <ds:schemaRef ds:uri="http://schemas.openxmlformats.org/officeDocument/2006/bibliography"/>
   </ds:schemaRefs>

</xml_diff>